<commit_message>
detalles de la tabla
</commit_message>
<xml_diff>
--- a/app/templates/template_3_1user.docx
+++ b/app/templates/template_3_1user.docx
@@ -105,7 +105,7 @@
           <w:shd w:fill="auto" w:val="clear"/>
           <w:vertAlign w:val="baseline"/>
         </w:rPr>
-        <w:t>El equipo inspeccionado, identificado en el ítem II, ubicado en {{inspection_place}}, durante la inspección se puede apreciar que se encuentran en {{buen/mal}} estado de operación.</w:t>
+        <w:t>El equipo inspeccionado, identificado en el ítem II, ubicado en {{inspection_place}}, durante la inspección se puede apreciar que se encuentra en {{buen/mal}} estado de operación.</w:t>
       </w:r>
     </w:p>
     <w:p>
@@ -1108,6 +1108,86 @@
       </w:pPr>
       <w:r>
         <w:rPr/>
+      </w:r>
+      <w:r>
+        <w:br w:type="page"/>
+      </w:r>
+    </w:p>
+    <w:p>
+      <w:pPr>
+        <w:pStyle w:val="Normal"/>
+        <w:widowControl w:val="false"/>
+        <w:bidi w:val="0"/>
+        <w:spacing w:before="0" w:after="0"/>
+        <w:ind w:hanging="0"/>
+        <w:jc w:val="center"/>
+        <w:rPr>
+          <w:b/>
+          <w:b/>
+          <w:bCs/>
+          <w:sz w:val="20"/>
+          <w:szCs w:val="20"/>
+        </w:rPr>
+      </w:pPr>
+      <w:r>
+        <w:rPr>
+          <w:b/>
+          <w:bCs/>
+          <w:sz w:val="20"/>
+          <w:szCs w:val="20"/>
+        </w:rPr>
+        <w:t xml:space="preserve">MÉTODO DE INSPECCION: </w:t>
+      </w:r>
+    </w:p>
+    <w:p>
+      <w:pPr>
+        <w:pStyle w:val="Normal"/>
+        <w:widowControl w:val="false"/>
+        <w:bidi w:val="0"/>
+        <w:spacing w:before="0" w:after="0"/>
+        <w:ind w:hanging="0"/>
+        <w:jc w:val="center"/>
+        <w:rPr>
+          <w:b/>
+          <w:b/>
+          <w:bCs/>
+          <w:sz w:val="20"/>
+          <w:szCs w:val="20"/>
+        </w:rPr>
+      </w:pPr>
+      <w:r>
+        <w:rPr>
+          <w:b/>
+          <w:bCs/>
+          <w:sz w:val="20"/>
+          <w:szCs w:val="20"/>
+        </w:rPr>
+        <w:t>DO: Documental; VI: Visual; FU: Funcionamiento; DI: Dimensional.</w:t>
+      </w:r>
+    </w:p>
+    <w:p>
+      <w:pPr>
+        <w:pStyle w:val="Normal"/>
+        <w:widowControl w:val="false"/>
+        <w:bidi w:val="0"/>
+        <w:spacing w:before="0" w:after="0"/>
+        <w:ind w:hanging="0"/>
+        <w:jc w:val="center"/>
+        <w:rPr>
+          <w:b/>
+          <w:b/>
+          <w:bCs/>
+          <w:sz w:val="20"/>
+          <w:szCs w:val="20"/>
+        </w:rPr>
+      </w:pPr>
+      <w:r>
+        <w:rPr>
+          <w:b/>
+          <w:bCs/>
+          <w:sz w:val="20"/>
+          <w:szCs w:val="20"/>
+        </w:rPr>
       </w:r>
     </w:p>
     <w:sectPr>

</xml_diff>